<commit_message>
feat:add ViewComponent to display Books data
</commit_message>
<xml_diff>
--- a/2-5伺服端程式設計與開發評量一/2-5-1評量題目.docx
+++ b/2-5伺服端程式設計與開發評量一/2-5-1評量題目.docx
@@ -1,6 +1,6 @@
 
 <file path=word/document.xml><?xml version="1.0" encoding="utf-8"?>
-<w:document xmlns:wpc="http://schemas.microsoft.com/office/word/2010/wordprocessingCanvas" xmlns:cx="http://schemas.microsoft.com/office/drawing/2014/chartex" xmlns:cx1="http://schemas.microsoft.com/office/drawing/2015/9/8/chartex" xmlns:cx2="http://schemas.microsoft.com/office/drawing/2015/10/21/chartex" xmlns:cx3="http://schemas.microsoft.com/office/drawing/2016/5/9/chartex" xmlns:cx4="http://schemas.microsoft.com/office/drawing/2016/5/10/chartex" xmlns:cx5="http://schemas.microsoft.com/office/drawing/2016/5/11/chartex" xmlns:cx6="http://schemas.microsoft.com/office/drawing/2016/5/12/chartex" xmlns:cx7="http://schemas.microsoft.com/office/drawing/2016/5/13/chartex" xmlns:cx8="http://schemas.microsoft.com/office/drawing/2016/5/14/chartex" xmlns:mc="http://schemas.openxmlformats.org/markup-compatibility/2006" xmlns:aink="http://schemas.microsoft.com/office/drawing/2016/ink" xmlns:am3d="http://schemas.microsoft.com/office/drawing/2017/model3d" xmlns:o="urn:schemas-microsoft-com:office:office" xmlns:r="http://schemas.openxmlformats.org/officeDocument/2006/relationships" xmlns:m="http://schemas.openxmlformats.org/officeDocument/2006/math" xmlns:v="urn:schemas-microsoft-com:vml" xmlns:wp14="http://schemas.microsoft.com/office/word/2010/wordprocessingDrawing" xmlns:wp="http://schemas.openxmlformats.org/drawingml/2006/wordprocessingDrawing" xmlns:w10="urn:schemas-microsoft-com:office:word" xmlns:w="http://schemas.openxmlformats.org/wordprocessingml/2006/main" xmlns:w14="http://schemas.microsoft.com/office/word/2010/wordml" xmlns:w15="http://schemas.microsoft.com/office/word/2012/wordml" xmlns:w16cid="http://schemas.microsoft.com/office/word/2016/wordml/cid" xmlns:w16se="http://schemas.microsoft.com/office/word/2015/wordml/symex" xmlns:wpg="http://schemas.microsoft.com/office/word/2010/wordprocessingGroup" xmlns:wpi="http://schemas.microsoft.com/office/word/2010/wordprocessingInk" xmlns:wne="http://schemas.microsoft.com/office/word/2006/wordml" xmlns:wps="http://schemas.microsoft.com/office/word/2010/wordprocessingShape" mc:Ignorable="w14 w15 w16se w16cid wp14">
+<w:document xmlns:wpc="http://schemas.microsoft.com/office/word/2010/wordprocessingCanvas" xmlns:cx="http://schemas.microsoft.com/office/drawing/2014/chartex" xmlns:cx1="http://schemas.microsoft.com/office/drawing/2015/9/8/chartex" xmlns:cx2="http://schemas.microsoft.com/office/drawing/2015/10/21/chartex" xmlns:cx3="http://schemas.microsoft.com/office/drawing/2016/5/9/chartex" xmlns:cx4="http://schemas.microsoft.com/office/drawing/2016/5/10/chartex" xmlns:cx5="http://schemas.microsoft.com/office/drawing/2016/5/11/chartex" xmlns:cx6="http://schemas.microsoft.com/office/drawing/2016/5/12/chartex" xmlns:cx7="http://schemas.microsoft.com/office/drawing/2016/5/13/chartex" xmlns:cx8="http://schemas.microsoft.com/office/drawing/2016/5/14/chartex" xmlns:mc="http://schemas.openxmlformats.org/markup-compatibility/2006" xmlns:aink="http://schemas.microsoft.com/office/drawing/2016/ink" xmlns:am3d="http://schemas.microsoft.com/office/drawing/2017/model3d" xmlns:o="urn:schemas-microsoft-com:office:office" xmlns:r="http://schemas.openxmlformats.org/officeDocument/2006/relationships" xmlns:m="http://schemas.openxmlformats.org/officeDocument/2006/math" xmlns:v="urn:schemas-microsoft-com:vml" xmlns:wp14="http://schemas.microsoft.com/office/word/2010/wordprocessingDrawing" xmlns:wp="http://schemas.openxmlformats.org/drawingml/2006/wordprocessingDrawing" xmlns:w10="urn:schemas-microsoft-com:office:word" xmlns:w="http://schemas.openxmlformats.org/wordprocessingml/2006/main" xmlns:w14="http://schemas.microsoft.com/office/word/2010/wordml" xmlns:w15="http://schemas.microsoft.com/office/word/2012/wordml" xmlns:w16cex="http://schemas.microsoft.com/office/word/2018/wordml/cex" xmlns:w16cid="http://schemas.microsoft.com/office/word/2016/wordml/cid" xmlns:w16="http://schemas.microsoft.com/office/word/2018/wordml" xmlns:w16sdtdh="http://schemas.microsoft.com/office/word/2020/wordml/sdtdatahash" xmlns:w16se="http://schemas.microsoft.com/office/word/2015/wordml/symex" xmlns:wpg="http://schemas.microsoft.com/office/word/2010/wordprocessingGroup" xmlns:wpi="http://schemas.microsoft.com/office/word/2010/wordprocessingInk" xmlns:wne="http://schemas.microsoft.com/office/word/2006/wordml" xmlns:wps="http://schemas.microsoft.com/office/word/2010/wordprocessingShape" mc:Ignorable="w14 w15 w16se w16cid w16 w16cex w16sdtdh wp14">
   <w:body>
     <w:p>
       <w:pPr>
@@ -1619,8 +1619,6 @@
         </w:rPr>
         <w:t>專案名稱、資料庫</w:t>
       </w:r>
-      <w:bookmarkStart w:id="2" w:name="_GoBack"/>
-      <w:bookmarkEnd w:id="2"/>
       <w:r>
         <w:rPr>
           <w:rFonts w:ascii="Times New Roman" w:eastAsia="標楷體" w:hint="eastAsia"/>
@@ -2142,6 +2140,86 @@
         </w:rPr>
       </w:pPr>
       <w:permStart w:id="1920078621" w:edGrp="everyone"/>
+      <w:r>
+        <w:rPr>
+          <w:rFonts w:ascii="Times New Roman" w:eastAsia="標楷體" w:hAnsi="Times New Roman"/>
+        </w:rPr>
+        <w:drawing>
+          <wp:inline distT="0" distB="0" distL="0" distR="0" wp14:anchorId="0C10F012" wp14:editId="64951DBC">
+            <wp:extent cx="2818263" cy="1472863"/>
+            <wp:effectExtent l="0" t="0" r="1270" b="0"/>
+            <wp:docPr id="1" name="圖片 1"/>
+            <wp:cNvGraphicFramePr>
+              <a:graphicFrameLocks xmlns:a="http://schemas.openxmlformats.org/drawingml/2006/main" noChangeAspect="1"/>
+            </wp:cNvGraphicFramePr>
+            <a:graphic xmlns:a="http://schemas.openxmlformats.org/drawingml/2006/main">
+              <a:graphicData uri="http://schemas.openxmlformats.org/drawingml/2006/picture">
+                <pic:pic xmlns:pic="http://schemas.openxmlformats.org/drawingml/2006/picture">
+                  <pic:nvPicPr>
+                    <pic:cNvPr id="1" name=""/>
+                    <pic:cNvPicPr/>
+                  </pic:nvPicPr>
+                  <pic:blipFill>
+                    <a:blip r:embed="rId8"/>
+                    <a:stretch>
+                      <a:fillRect/>
+                    </a:stretch>
+                  </pic:blipFill>
+                  <pic:spPr>
+                    <a:xfrm>
+                      <a:off x="0" y="0"/>
+                      <a:ext cx="2847968" cy="1488387"/>
+                    </a:xfrm>
+                    <a:prstGeom prst="rect">
+                      <a:avLst/>
+                    </a:prstGeom>
+                  </pic:spPr>
+                </pic:pic>
+              </a:graphicData>
+            </a:graphic>
+          </wp:inline>
+        </w:drawing>
+      </w:r>
+      <w:r>
+        <w:rPr>
+          <w:rFonts w:ascii="Times New Roman" w:eastAsia="標楷體" w:hAnsi="Times New Roman"/>
+        </w:rPr>
+        <w:drawing>
+          <wp:inline distT="0" distB="0" distL="0" distR="0" wp14:anchorId="6FC4994A" wp14:editId="235D3B24">
+            <wp:extent cx="3179928" cy="1473819"/>
+            <wp:effectExtent l="0" t="0" r="1905" b="0"/>
+            <wp:docPr id="2" name="圖片 2"/>
+            <wp:cNvGraphicFramePr>
+              <a:graphicFrameLocks xmlns:a="http://schemas.openxmlformats.org/drawingml/2006/main" noChangeAspect="1"/>
+            </wp:cNvGraphicFramePr>
+            <a:graphic xmlns:a="http://schemas.openxmlformats.org/drawingml/2006/main">
+              <a:graphicData uri="http://schemas.openxmlformats.org/drawingml/2006/picture">
+                <pic:pic xmlns:pic="http://schemas.openxmlformats.org/drawingml/2006/picture">
+                  <pic:nvPicPr>
+                    <pic:cNvPr id="1" name=""/>
+                    <pic:cNvPicPr/>
+                  </pic:nvPicPr>
+                  <pic:blipFill>
+                    <a:blip r:embed="rId9"/>
+                    <a:stretch>
+                      <a:fillRect/>
+                    </a:stretch>
+                  </pic:blipFill>
+                  <pic:spPr>
+                    <a:xfrm>
+                      <a:off x="0" y="0"/>
+                      <a:ext cx="3234722" cy="1499215"/>
+                    </a:xfrm>
+                    <a:prstGeom prst="rect">
+                      <a:avLst/>
+                    </a:prstGeom>
+                  </pic:spPr>
+                </pic:pic>
+              </a:graphicData>
+            </a:graphic>
+          </wp:inline>
+        </w:drawing>
+      </w:r>
       <w:permEnd w:id="1920078621"/>
     </w:p>
     <w:p>
@@ -2256,6 +2334,47 @@
         </w:rPr>
       </w:pPr>
       <w:permStart w:id="362682723" w:edGrp="everyone"/>
+      <w:r>
+        <w:rPr>
+          <w:rFonts w:ascii="Times New Roman" w:eastAsia="標楷體" w:hAnsi="Times New Roman"/>
+        </w:rPr>
+        <w:lastRenderedPageBreak/>
+        <w:drawing>
+          <wp:inline distT="0" distB="0" distL="0" distR="0" wp14:anchorId="56993E0E" wp14:editId="5E81C317">
+            <wp:extent cx="4073857" cy="1707940"/>
+            <wp:effectExtent l="0" t="0" r="3175" b="6985"/>
+            <wp:docPr id="3" name="圖片 3"/>
+            <wp:cNvGraphicFramePr>
+              <a:graphicFrameLocks xmlns:a="http://schemas.openxmlformats.org/drawingml/2006/main" noChangeAspect="1"/>
+            </wp:cNvGraphicFramePr>
+            <a:graphic xmlns:a="http://schemas.openxmlformats.org/drawingml/2006/main">
+              <a:graphicData uri="http://schemas.openxmlformats.org/drawingml/2006/picture">
+                <pic:pic xmlns:pic="http://schemas.openxmlformats.org/drawingml/2006/picture">
+                  <pic:nvPicPr>
+                    <pic:cNvPr id="1" name=""/>
+                    <pic:cNvPicPr/>
+                  </pic:nvPicPr>
+                  <pic:blipFill>
+                    <a:blip r:embed="rId10"/>
+                    <a:stretch>
+                      <a:fillRect/>
+                    </a:stretch>
+                  </pic:blipFill>
+                  <pic:spPr>
+                    <a:xfrm>
+                      <a:off x="0" y="0"/>
+                      <a:ext cx="4079249" cy="1710201"/>
+                    </a:xfrm>
+                    <a:prstGeom prst="rect">
+                      <a:avLst/>
+                    </a:prstGeom>
+                  </pic:spPr>
+                </pic:pic>
+              </a:graphicData>
+            </a:graphic>
+          </wp:inline>
+        </w:drawing>
+      </w:r>
       <w:permEnd w:id="362682723"/>
     </w:p>
     <w:p>
@@ -2598,7 +2717,7 @@
 </file>
 
 <file path=word/endnotes.xml><?xml version="1.0" encoding="utf-8"?>
-<w:endnotes xmlns:wpc="http://schemas.microsoft.com/office/word/2010/wordprocessingCanvas" xmlns:cx="http://schemas.microsoft.com/office/drawing/2014/chartex" xmlns:cx1="http://schemas.microsoft.com/office/drawing/2015/9/8/chartex" xmlns:cx2="http://schemas.microsoft.com/office/drawing/2015/10/21/chartex" xmlns:cx3="http://schemas.microsoft.com/office/drawing/2016/5/9/chartex" xmlns:cx4="http://schemas.microsoft.com/office/drawing/2016/5/10/chartex" xmlns:cx5="http://schemas.microsoft.com/office/drawing/2016/5/11/chartex" xmlns:cx6="http://schemas.microsoft.com/office/drawing/2016/5/12/chartex" xmlns:cx7="http://schemas.microsoft.com/office/drawing/2016/5/13/chartex" xmlns:cx8="http://schemas.microsoft.com/office/drawing/2016/5/14/chartex" xmlns:mc="http://schemas.openxmlformats.org/markup-compatibility/2006" xmlns:aink="http://schemas.microsoft.com/office/drawing/2016/ink" xmlns:am3d="http://schemas.microsoft.com/office/drawing/2017/model3d" xmlns:o="urn:schemas-microsoft-com:office:office" xmlns:r="http://schemas.openxmlformats.org/officeDocument/2006/relationships" xmlns:m="http://schemas.openxmlformats.org/officeDocument/2006/math" xmlns:v="urn:schemas-microsoft-com:vml" xmlns:wp14="http://schemas.microsoft.com/office/word/2010/wordprocessingDrawing" xmlns:wp="http://schemas.openxmlformats.org/drawingml/2006/wordprocessingDrawing" xmlns:w10="urn:schemas-microsoft-com:office:word" xmlns:w="http://schemas.openxmlformats.org/wordprocessingml/2006/main" xmlns:w14="http://schemas.microsoft.com/office/word/2010/wordml" xmlns:w15="http://schemas.microsoft.com/office/word/2012/wordml" xmlns:w16cid="http://schemas.microsoft.com/office/word/2016/wordml/cid" xmlns:w16se="http://schemas.microsoft.com/office/word/2015/wordml/symex" xmlns:wpg="http://schemas.microsoft.com/office/word/2010/wordprocessingGroup" xmlns:wpi="http://schemas.microsoft.com/office/word/2010/wordprocessingInk" xmlns:wne="http://schemas.microsoft.com/office/word/2006/wordml" xmlns:wps="http://schemas.microsoft.com/office/word/2010/wordprocessingShape" mc:Ignorable="w14 w15 w16se w16cid wp14">
+<w:endnotes xmlns:wpc="http://schemas.microsoft.com/office/word/2010/wordprocessingCanvas" xmlns:cx="http://schemas.microsoft.com/office/drawing/2014/chartex" xmlns:cx1="http://schemas.microsoft.com/office/drawing/2015/9/8/chartex" xmlns:cx2="http://schemas.microsoft.com/office/drawing/2015/10/21/chartex" xmlns:cx3="http://schemas.microsoft.com/office/drawing/2016/5/9/chartex" xmlns:cx4="http://schemas.microsoft.com/office/drawing/2016/5/10/chartex" xmlns:cx5="http://schemas.microsoft.com/office/drawing/2016/5/11/chartex" xmlns:cx6="http://schemas.microsoft.com/office/drawing/2016/5/12/chartex" xmlns:cx7="http://schemas.microsoft.com/office/drawing/2016/5/13/chartex" xmlns:cx8="http://schemas.microsoft.com/office/drawing/2016/5/14/chartex" xmlns:mc="http://schemas.openxmlformats.org/markup-compatibility/2006" xmlns:aink="http://schemas.microsoft.com/office/drawing/2016/ink" xmlns:am3d="http://schemas.microsoft.com/office/drawing/2017/model3d" xmlns:o="urn:schemas-microsoft-com:office:office" xmlns:r="http://schemas.openxmlformats.org/officeDocument/2006/relationships" xmlns:m="http://schemas.openxmlformats.org/officeDocument/2006/math" xmlns:v="urn:schemas-microsoft-com:vml" xmlns:wp14="http://schemas.microsoft.com/office/word/2010/wordprocessingDrawing" xmlns:wp="http://schemas.openxmlformats.org/drawingml/2006/wordprocessingDrawing" xmlns:w10="urn:schemas-microsoft-com:office:word" xmlns:w="http://schemas.openxmlformats.org/wordprocessingml/2006/main" xmlns:w14="http://schemas.microsoft.com/office/word/2010/wordml" xmlns:w15="http://schemas.microsoft.com/office/word/2012/wordml" xmlns:w16cex="http://schemas.microsoft.com/office/word/2018/wordml/cex" xmlns:w16cid="http://schemas.microsoft.com/office/word/2016/wordml/cid" xmlns:w16="http://schemas.microsoft.com/office/word/2018/wordml" xmlns:w16sdtdh="http://schemas.microsoft.com/office/word/2020/wordml/sdtdatahash" xmlns:w16se="http://schemas.microsoft.com/office/word/2015/wordml/symex" xmlns:wpg="http://schemas.microsoft.com/office/word/2010/wordprocessingGroup" xmlns:wpi="http://schemas.microsoft.com/office/word/2010/wordprocessingInk" xmlns:wne="http://schemas.microsoft.com/office/word/2006/wordml" xmlns:wps="http://schemas.microsoft.com/office/word/2010/wordprocessingShape" mc:Ignorable="w14 w15 w16se w16cid w16 w16cex w16sdtdh wp14">
   <w:endnote w:type="separator" w:id="-1">
     <w:p>
       <w:r>
@@ -2617,7 +2736,7 @@
 </file>
 
 <file path=word/footnotes.xml><?xml version="1.0" encoding="utf-8"?>
-<w:footnotes xmlns:wpc="http://schemas.microsoft.com/office/word/2010/wordprocessingCanvas" xmlns:cx="http://schemas.microsoft.com/office/drawing/2014/chartex" xmlns:cx1="http://schemas.microsoft.com/office/drawing/2015/9/8/chartex" xmlns:cx2="http://schemas.microsoft.com/office/drawing/2015/10/21/chartex" xmlns:cx3="http://schemas.microsoft.com/office/drawing/2016/5/9/chartex" xmlns:cx4="http://schemas.microsoft.com/office/drawing/2016/5/10/chartex" xmlns:cx5="http://schemas.microsoft.com/office/drawing/2016/5/11/chartex" xmlns:cx6="http://schemas.microsoft.com/office/drawing/2016/5/12/chartex" xmlns:cx7="http://schemas.microsoft.com/office/drawing/2016/5/13/chartex" xmlns:cx8="http://schemas.microsoft.com/office/drawing/2016/5/14/chartex" xmlns:mc="http://schemas.openxmlformats.org/markup-compatibility/2006" xmlns:aink="http://schemas.microsoft.com/office/drawing/2016/ink" xmlns:am3d="http://schemas.microsoft.com/office/drawing/2017/model3d" xmlns:o="urn:schemas-microsoft-com:office:office" xmlns:r="http://schemas.openxmlformats.org/officeDocument/2006/relationships" xmlns:m="http://schemas.openxmlformats.org/officeDocument/2006/math" xmlns:v="urn:schemas-microsoft-com:vml" xmlns:wp14="http://schemas.microsoft.com/office/word/2010/wordprocessingDrawing" xmlns:wp="http://schemas.openxmlformats.org/drawingml/2006/wordprocessingDrawing" xmlns:w10="urn:schemas-microsoft-com:office:word" xmlns:w="http://schemas.openxmlformats.org/wordprocessingml/2006/main" xmlns:w14="http://schemas.microsoft.com/office/word/2010/wordml" xmlns:w15="http://schemas.microsoft.com/office/word/2012/wordml" xmlns:w16cid="http://schemas.microsoft.com/office/word/2016/wordml/cid" xmlns:w16se="http://schemas.microsoft.com/office/word/2015/wordml/symex" xmlns:wpg="http://schemas.microsoft.com/office/word/2010/wordprocessingGroup" xmlns:wpi="http://schemas.microsoft.com/office/word/2010/wordprocessingInk" xmlns:wne="http://schemas.microsoft.com/office/word/2006/wordml" xmlns:wps="http://schemas.microsoft.com/office/word/2010/wordprocessingShape" mc:Ignorable="w14 w15 w16se w16cid wp14">
+<w:footnotes xmlns:wpc="http://schemas.microsoft.com/office/word/2010/wordprocessingCanvas" xmlns:cx="http://schemas.microsoft.com/office/drawing/2014/chartex" xmlns:cx1="http://schemas.microsoft.com/office/drawing/2015/9/8/chartex" xmlns:cx2="http://schemas.microsoft.com/office/drawing/2015/10/21/chartex" xmlns:cx3="http://schemas.microsoft.com/office/drawing/2016/5/9/chartex" xmlns:cx4="http://schemas.microsoft.com/office/drawing/2016/5/10/chartex" xmlns:cx5="http://schemas.microsoft.com/office/drawing/2016/5/11/chartex" xmlns:cx6="http://schemas.microsoft.com/office/drawing/2016/5/12/chartex" xmlns:cx7="http://schemas.microsoft.com/office/drawing/2016/5/13/chartex" xmlns:cx8="http://schemas.microsoft.com/office/drawing/2016/5/14/chartex" xmlns:mc="http://schemas.openxmlformats.org/markup-compatibility/2006" xmlns:aink="http://schemas.microsoft.com/office/drawing/2016/ink" xmlns:am3d="http://schemas.microsoft.com/office/drawing/2017/model3d" xmlns:o="urn:schemas-microsoft-com:office:office" xmlns:r="http://schemas.openxmlformats.org/officeDocument/2006/relationships" xmlns:m="http://schemas.openxmlformats.org/officeDocument/2006/math" xmlns:v="urn:schemas-microsoft-com:vml" xmlns:wp14="http://schemas.microsoft.com/office/word/2010/wordprocessingDrawing" xmlns:wp="http://schemas.openxmlformats.org/drawingml/2006/wordprocessingDrawing" xmlns:w10="urn:schemas-microsoft-com:office:word" xmlns:w="http://schemas.openxmlformats.org/wordprocessingml/2006/main" xmlns:w14="http://schemas.microsoft.com/office/word/2010/wordml" xmlns:w15="http://schemas.microsoft.com/office/word/2012/wordml" xmlns:w16cex="http://schemas.microsoft.com/office/word/2018/wordml/cex" xmlns:w16cid="http://schemas.microsoft.com/office/word/2016/wordml/cid" xmlns:w16="http://schemas.microsoft.com/office/word/2018/wordml" xmlns:w16sdtdh="http://schemas.microsoft.com/office/word/2020/wordml/sdtdatahash" xmlns:w16se="http://schemas.microsoft.com/office/word/2015/wordml/symex" xmlns:wpg="http://schemas.microsoft.com/office/word/2010/wordprocessingGroup" xmlns:wpi="http://schemas.microsoft.com/office/word/2010/wordprocessingInk" xmlns:wne="http://schemas.microsoft.com/office/word/2006/wordml" xmlns:wps="http://schemas.microsoft.com/office/word/2010/wordprocessingShape" mc:Ignorable="w14 w15 w16se w16cid w16 w16cex w16sdtdh wp14">
   <w:footnote w:type="separator" w:id="-1">
     <w:p>
       <w:r>
@@ -2636,7 +2755,7 @@
 </file>
 
 <file path=word/numbering.xml><?xml version="1.0" encoding="utf-8"?>
-<w:numbering xmlns:wpc="http://schemas.microsoft.com/office/word/2010/wordprocessingCanvas" xmlns:cx="http://schemas.microsoft.com/office/drawing/2014/chartex" xmlns:cx1="http://schemas.microsoft.com/office/drawing/2015/9/8/chartex" xmlns:cx2="http://schemas.microsoft.com/office/drawing/2015/10/21/chartex" xmlns:cx3="http://schemas.microsoft.com/office/drawing/2016/5/9/chartex" xmlns:cx4="http://schemas.microsoft.com/office/drawing/2016/5/10/chartex" xmlns:cx5="http://schemas.microsoft.com/office/drawing/2016/5/11/chartex" xmlns:cx6="http://schemas.microsoft.com/office/drawing/2016/5/12/chartex" xmlns:cx7="http://schemas.microsoft.com/office/drawing/2016/5/13/chartex" xmlns:cx8="http://schemas.microsoft.com/office/drawing/2016/5/14/chartex" xmlns:mc="http://schemas.openxmlformats.org/markup-compatibility/2006" xmlns:aink="http://schemas.microsoft.com/office/drawing/2016/ink" xmlns:am3d="http://schemas.microsoft.com/office/drawing/2017/model3d" xmlns:o="urn:schemas-microsoft-com:office:office" xmlns:r="http://schemas.openxmlformats.org/officeDocument/2006/relationships" xmlns:m="http://schemas.openxmlformats.org/officeDocument/2006/math" xmlns:v="urn:schemas-microsoft-com:vml" xmlns:wp14="http://schemas.microsoft.com/office/word/2010/wordprocessingDrawing" xmlns:wp="http://schemas.openxmlformats.org/drawingml/2006/wordprocessingDrawing" xmlns:w10="urn:schemas-microsoft-com:office:word" xmlns:w="http://schemas.openxmlformats.org/wordprocessingml/2006/main" xmlns:w14="http://schemas.microsoft.com/office/word/2010/wordml" xmlns:w15="http://schemas.microsoft.com/office/word/2012/wordml" xmlns:w16cid="http://schemas.microsoft.com/office/word/2016/wordml/cid" xmlns:w16se="http://schemas.microsoft.com/office/word/2015/wordml/symex" xmlns:wpg="http://schemas.microsoft.com/office/word/2010/wordprocessingGroup" xmlns:wpi="http://schemas.microsoft.com/office/word/2010/wordprocessingInk" xmlns:wne="http://schemas.microsoft.com/office/word/2006/wordml" xmlns:wps="http://schemas.microsoft.com/office/word/2010/wordprocessingShape" mc:Ignorable="w14 w15 w16se w16cid wp14">
+<w:numbering xmlns:wpc="http://schemas.microsoft.com/office/word/2010/wordprocessingCanvas" xmlns:cx="http://schemas.microsoft.com/office/drawing/2014/chartex" xmlns:cx1="http://schemas.microsoft.com/office/drawing/2015/9/8/chartex" xmlns:cx2="http://schemas.microsoft.com/office/drawing/2015/10/21/chartex" xmlns:cx3="http://schemas.microsoft.com/office/drawing/2016/5/9/chartex" xmlns:cx4="http://schemas.microsoft.com/office/drawing/2016/5/10/chartex" xmlns:cx5="http://schemas.microsoft.com/office/drawing/2016/5/11/chartex" xmlns:cx6="http://schemas.microsoft.com/office/drawing/2016/5/12/chartex" xmlns:cx7="http://schemas.microsoft.com/office/drawing/2016/5/13/chartex" xmlns:cx8="http://schemas.microsoft.com/office/drawing/2016/5/14/chartex" xmlns:mc="http://schemas.openxmlformats.org/markup-compatibility/2006" xmlns:aink="http://schemas.microsoft.com/office/drawing/2016/ink" xmlns:am3d="http://schemas.microsoft.com/office/drawing/2017/model3d" xmlns:o="urn:schemas-microsoft-com:office:office" xmlns:r="http://schemas.openxmlformats.org/officeDocument/2006/relationships" xmlns:m="http://schemas.openxmlformats.org/officeDocument/2006/math" xmlns:v="urn:schemas-microsoft-com:vml" xmlns:wp14="http://schemas.microsoft.com/office/word/2010/wordprocessingDrawing" xmlns:wp="http://schemas.openxmlformats.org/drawingml/2006/wordprocessingDrawing" xmlns:w10="urn:schemas-microsoft-com:office:word" xmlns:w="http://schemas.openxmlformats.org/wordprocessingml/2006/main" xmlns:w14="http://schemas.microsoft.com/office/word/2010/wordml" xmlns:w15="http://schemas.microsoft.com/office/word/2012/wordml" xmlns:w16cex="http://schemas.microsoft.com/office/word/2018/wordml/cex" xmlns:w16cid="http://schemas.microsoft.com/office/word/2016/wordml/cid" xmlns:w16="http://schemas.microsoft.com/office/word/2018/wordml" xmlns:w16sdtdh="http://schemas.microsoft.com/office/word/2020/wordml/sdtdatahash" xmlns:w16se="http://schemas.microsoft.com/office/word/2015/wordml/symex" xmlns:wpg="http://schemas.microsoft.com/office/word/2010/wordprocessingGroup" xmlns:wpi="http://schemas.microsoft.com/office/word/2010/wordprocessingInk" xmlns:wne="http://schemas.microsoft.com/office/word/2006/wordml" xmlns:wps="http://schemas.microsoft.com/office/word/2010/wordprocessingShape" mc:Ignorable="w14 w15 w16se w16cid w16 w16cex w16sdtdh wp14">
   <w:abstractNum w:abstractNumId="0" w15:restartNumberingAfterBreak="0">
     <w:nsid w:val="07FC7473"/>
     <w:multiLevelType w:val="hybridMultilevel"/>
@@ -3474,7 +3593,7 @@
 </file>
 
 <file path=word/styles.xml><?xml version="1.0" encoding="utf-8"?>
-<w:styles xmlns:mc="http://schemas.openxmlformats.org/markup-compatibility/2006" xmlns:r="http://schemas.openxmlformats.org/officeDocument/2006/relationships" xmlns:w="http://schemas.openxmlformats.org/wordprocessingml/2006/main" xmlns:w14="http://schemas.microsoft.com/office/word/2010/wordml" xmlns:w15="http://schemas.microsoft.com/office/word/2012/wordml" xmlns:w16cid="http://schemas.microsoft.com/office/word/2016/wordml/cid" xmlns:w16se="http://schemas.microsoft.com/office/word/2015/wordml/symex" mc:Ignorable="w14 w15 w16se w16cid">
+<w:styles xmlns:mc="http://schemas.openxmlformats.org/markup-compatibility/2006" xmlns:r="http://schemas.openxmlformats.org/officeDocument/2006/relationships" xmlns:w="http://schemas.openxmlformats.org/wordprocessingml/2006/main" xmlns:w14="http://schemas.microsoft.com/office/word/2010/wordml" xmlns:w15="http://schemas.microsoft.com/office/word/2012/wordml" xmlns:w16cex="http://schemas.microsoft.com/office/word/2018/wordml/cex" xmlns:w16cid="http://schemas.microsoft.com/office/word/2016/wordml/cid" xmlns:w16="http://schemas.microsoft.com/office/word/2018/wordml" xmlns:w16sdtdh="http://schemas.microsoft.com/office/word/2020/wordml/sdtdatahash" xmlns:w16se="http://schemas.microsoft.com/office/word/2015/wordml/symex" mc:Ignorable="w14 w15 w16se w16cid w16 w16cex w16sdtdh">
   <w:docDefaults>
     <w:rPrDefault>
       <w:rPr>
@@ -3487,7 +3606,7 @@
     </w:rPrDefault>
     <w:pPrDefault/>
   </w:docDefaults>
-  <w:latentStyles w:defLockedState="0" w:defUIPriority="99" w:defSemiHidden="0" w:defUnhideWhenUsed="0" w:defQFormat="0" w:count="375">
+  <w:latentStyles w:defLockedState="0" w:defUIPriority="99" w:defSemiHidden="0" w:defUnhideWhenUsed="0" w:defQFormat="0" w:count="376">
     <w:lsdException w:name="Normal" w:uiPriority="0" w:qFormat="1"/>
     <w:lsdException w:name="heading 1" w:uiPriority="9" w:qFormat="1"/>
     <w:lsdException w:name="heading 2" w:semiHidden="1" w:uiPriority="9" w:unhideWhenUsed="1" w:qFormat="1"/>
@@ -3593,7 +3712,6 @@
     <w:lsdException w:name="HTML Sample" w:semiHidden="1" w:unhideWhenUsed="1"/>
     <w:lsdException w:name="HTML Typewriter" w:semiHidden="1" w:unhideWhenUsed="1"/>
     <w:lsdException w:name="HTML Variable" w:semiHidden="1" w:unhideWhenUsed="1"/>
-    <w:lsdException w:name="Normal Table" w:semiHidden="1" w:unhideWhenUsed="1"/>
     <w:lsdException w:name="annotation subject" w:semiHidden="1" w:unhideWhenUsed="1"/>
     <w:lsdException w:name="No List" w:semiHidden="1" w:unhideWhenUsed="1"/>
     <w:lsdException w:name="Outline List 1" w:semiHidden="1" w:unhideWhenUsed="1"/>
@@ -3640,10 +3758,8 @@
     <w:lsdException w:name="Table Subtle 2" w:semiHidden="1" w:unhideWhenUsed="1"/>
     <w:lsdException w:name="Table Web 1" w:semiHidden="1" w:unhideWhenUsed="1"/>
     <w:lsdException w:name="Table Web 2" w:semiHidden="1" w:unhideWhenUsed="1"/>
-    <w:lsdException w:name="Table Web 3" w:semiHidden="1" w:unhideWhenUsed="1"/>
     <w:lsdException w:name="Balloon Text" w:semiHidden="1" w:unhideWhenUsed="1"/>
     <w:lsdException w:name="Table Grid" w:uiPriority="59"/>
-    <w:lsdException w:name="Table Theme" w:semiHidden="1" w:unhideWhenUsed="1"/>
     <w:lsdException w:name="Placeholder Text" w:semiHidden="1"/>
     <w:lsdException w:name="No Spacing" w:uiPriority="1" w:qFormat="1"/>
     <w:lsdException w:name="Light Shading" w:uiPriority="60"/>
@@ -3863,6 +3979,7 @@
     <w:lsdException w:name="Smart Hyperlink" w:semiHidden="1" w:unhideWhenUsed="1"/>
     <w:lsdException w:name="Hashtag" w:semiHidden="1" w:unhideWhenUsed="1"/>
     <w:lsdException w:name="Unresolved Mention" w:semiHidden="1" w:unhideWhenUsed="1"/>
+    <w:lsdException w:name="Smart Link" w:semiHidden="1" w:unhideWhenUsed="1"/>
   </w:latentStyles>
   <w:style w:type="paragraph" w:default="1" w:styleId="a">
     <w:name w:val="Normal"/>

</xml_diff>